<commit_message>
Minor Spelling fix in CV
</commit_message>
<xml_diff>
--- a/Assets/MyWebDevCV.docx
+++ b/Assets/MyWebDevCV.docx
@@ -594,7 +594,7 @@
           <w:rFonts w:ascii="Tahoma" w:eastAsia="Tahoma" w:hAnsi="Tahoma" w:cs="Tahoma"/>
           <w:color w:val="000000"/>
         </w:rPr>
-        <w:t xml:space="preserve">, MySQL, MongoDB, Express, </w:t>
+        <w:t xml:space="preserve">, MySQL, MongoDB, Express, Handlebars, </w:t>
       </w:r>
       <w:proofErr w:type="spellStart"/>
       <w:r>
@@ -610,8 +610,17 @@
           <w:rFonts w:ascii="Tahoma" w:eastAsia="Tahoma" w:hAnsi="Tahoma" w:cs="Tahoma"/>
           <w:color w:val="000000"/>
         </w:rPr>
-        <w:t xml:space="preserve"> </w:t>
-      </w:r>
+        <w:t xml:space="preserve">, </w:t>
+      </w:r>
+      <w:proofErr w:type="spellStart"/>
+      <w:r>
+        <w:rPr>
+          <w:rFonts w:ascii="Tahoma" w:eastAsia="Tahoma" w:hAnsi="Tahoma" w:cs="Tahoma"/>
+          <w:color w:val="000000"/>
+        </w:rPr>
+        <w:t>Sequelize</w:t>
+      </w:r>
+      <w:proofErr w:type="spellEnd"/>
     </w:p>
     <w:p>
       <w:pPr>
@@ -660,6 +669,8 @@
         <w:tab/>
         <w:t>Projects</w:t>
       </w:r>
+      <w:bookmarkStart w:id="1" w:name="_GoBack"/>
+      <w:bookmarkEnd w:id="1"/>
     </w:p>
     <w:p>
       <w:pPr>
@@ -1460,18 +1471,24 @@
           <w:b/>
           <w:color w:val="000000"/>
         </w:rPr>
-        <w:t xml:space="preserve">Warehouse </w:t>
-      </w:r>
-      <w:proofErr w:type="spellStart"/>
-      <w:r>
-        <w:rPr>
-          <w:rFonts w:ascii="Tahoma" w:eastAsia="Tahoma" w:hAnsi="Tahoma" w:cs="Tahoma"/>
-          <w:b/>
-          <w:color w:val="000000"/>
-        </w:rPr>
-        <w:t>Suervisor</w:t>
-      </w:r>
-      <w:proofErr w:type="spellEnd"/>
+        <w:t>Warehouse Su</w:t>
+      </w:r>
+      <w:r>
+        <w:rPr>
+          <w:rFonts w:ascii="Tahoma" w:eastAsia="Tahoma" w:hAnsi="Tahoma" w:cs="Tahoma"/>
+          <w:b/>
+          <w:color w:val="000000"/>
+        </w:rPr>
+        <w:t>p</w:t>
+      </w:r>
+      <w:r>
+        <w:rPr>
+          <w:rFonts w:ascii="Tahoma" w:eastAsia="Tahoma" w:hAnsi="Tahoma" w:cs="Tahoma"/>
+          <w:b/>
+          <w:color w:val="000000"/>
+        </w:rPr>
+        <w:t>ervisor</w:t>
+      </w:r>
       <w:r>
         <w:rPr>
           <w:rFonts w:ascii="Tahoma" w:eastAsia="Tahoma" w:hAnsi="Tahoma" w:cs="Tahoma"/>
@@ -1831,8 +1848,6 @@
         </w:rPr>
         <w:t>Bachelor (BSc/BA)  | English Translation | Azad University</w:t>
       </w:r>
-      <w:bookmarkStart w:id="1" w:name="_GoBack"/>
-      <w:bookmarkEnd w:id="1"/>
     </w:p>
     <w:sectPr>
       <w:pgSz w:w="11906" w:h="16838"/>

</xml_diff>

<commit_message>
CV and photo updated
</commit_message>
<xml_diff>
--- a/Assets/MyWebDevCV.docx
+++ b/Assets/MyWebDevCV.docx
@@ -594,7 +594,14 @@
           <w:rFonts w:ascii="Tahoma" w:eastAsia="Tahoma" w:hAnsi="Tahoma" w:cs="Tahoma"/>
           <w:color w:val="000000"/>
         </w:rPr>
-        <w:t xml:space="preserve">, MySQL, MongoDB, Express, Handlebars, </w:t>
+        <w:t xml:space="preserve">, MySQL, MongoDB, Express, </w:t>
+      </w:r>
+      <w:r>
+        <w:rPr>
+          <w:rFonts w:ascii="Tahoma" w:eastAsia="Tahoma" w:hAnsi="Tahoma" w:cs="Tahoma"/>
+          <w:color w:val="000000"/>
+        </w:rPr>
+        <w:t xml:space="preserve">Handlebars, </w:t>
       </w:r>
       <w:proofErr w:type="spellStart"/>
       <w:r>
@@ -602,7 +609,14 @@
           <w:rFonts w:ascii="Tahoma" w:eastAsia="Tahoma" w:hAnsi="Tahoma" w:cs="Tahoma"/>
           <w:color w:val="000000"/>
         </w:rPr>
-        <w:t>ReactJS</w:t>
+        <w:t>ReactJ</w:t>
+      </w:r>
+      <w:r>
+        <w:rPr>
+          <w:rFonts w:ascii="Tahoma" w:eastAsia="Tahoma" w:hAnsi="Tahoma" w:cs="Tahoma"/>
+          <w:color w:val="000000"/>
+        </w:rPr>
+        <w:t>S</w:t>
       </w:r>
       <w:proofErr w:type="spellEnd"/>
       <w:r>
@@ -669,8 +683,6 @@
         <w:tab/>
         <w:t>Projects</w:t>
       </w:r>
-      <w:bookmarkStart w:id="1" w:name="_GoBack"/>
-      <w:bookmarkEnd w:id="1"/>
     </w:p>
     <w:p>
       <w:pPr>
@@ -1237,6 +1249,8 @@
         </w:rPr>
         <w:tab/>
       </w:r>
+      <w:bookmarkStart w:id="1" w:name="_GoBack"/>
+      <w:bookmarkEnd w:id="1"/>
       <w:r>
         <w:rPr>
           <w:rFonts w:ascii="Tahoma" w:eastAsia="Tahoma" w:hAnsi="Tahoma" w:cs="Tahoma"/>

</xml_diff>